<commit_message>
fixed game name load
</commit_message>
<xml_diff>
--- a/Docs/Proposal.docx
+++ b/Docs/Proposal.docx
@@ -1,6 +1,6 @@
 
 <file path=word/document.xml><?xml version="1.0" encoding="utf-8"?>
-<w:document xmlns:wpc="http://schemas.microsoft.com/office/word/2010/wordprocessingCanvas" xmlns:cx="http://schemas.microsoft.com/office/drawing/2014/chartex" xmlns:cx1="http://schemas.microsoft.com/office/drawing/2015/9/8/chartex" xmlns:mc="http://schemas.openxmlformats.org/markup-compatibility/2006" xmlns:o="urn:schemas-microsoft-com:office:office" xmlns:r="http://schemas.openxmlformats.org/officeDocument/2006/relationships" xmlns:m="http://schemas.openxmlformats.org/officeDocument/2006/math" xmlns:v="urn:schemas-microsoft-com:vml" xmlns:wp14="http://schemas.microsoft.com/office/word/2010/wordprocessingDrawing" xmlns:wp="http://schemas.openxmlformats.org/drawingml/2006/wordprocessingDrawing" xmlns:w10="urn:schemas-microsoft-com:office:word" xmlns:w="http://schemas.openxmlformats.org/wordprocessingml/2006/main" xmlns:w14="http://schemas.microsoft.com/office/word/2010/wordml" xmlns:w15="http://schemas.microsoft.com/office/word/2012/wordml" xmlns:w16se="http://schemas.microsoft.com/office/word/2015/wordml/symex" xmlns:wpg="http://schemas.microsoft.com/office/word/2010/wordprocessingGroup" xmlns:wpi="http://schemas.microsoft.com/office/word/2010/wordprocessingInk" xmlns:wne="http://schemas.microsoft.com/office/word/2006/wordml" xmlns:wps="http://schemas.microsoft.com/office/word/2010/wordprocessingShape" mc:Ignorable="w14 w15 w16se wp14">
+<w:document xmlns:wpc="http://schemas.microsoft.com/office/word/2010/wordprocessingCanvas" xmlns:cx="http://schemas.microsoft.com/office/drawing/2014/chartex" xmlns:cx1="http://schemas.microsoft.com/office/drawing/2015/9/8/chartex" xmlns:cx2="http://schemas.microsoft.com/office/drawing/2015/10/21/chartex" xmlns:cx3="http://schemas.microsoft.com/office/drawing/2016/5/9/chartex" xmlns:cx4="http://schemas.microsoft.com/office/drawing/2016/5/10/chartex" xmlns:cx5="http://schemas.microsoft.com/office/drawing/2016/5/11/chartex" xmlns:cx6="http://schemas.microsoft.com/office/drawing/2016/5/12/chartex" xmlns:cx7="http://schemas.microsoft.com/office/drawing/2016/5/13/chartex" xmlns:cx8="http://schemas.microsoft.com/office/drawing/2016/5/14/chartex" xmlns:mc="http://schemas.openxmlformats.org/markup-compatibility/2006" xmlns:aink="http://schemas.microsoft.com/office/drawing/2016/ink" xmlns:am3d="http://schemas.microsoft.com/office/drawing/2017/model3d" xmlns:o="urn:schemas-microsoft-com:office:office" xmlns:r="http://schemas.openxmlformats.org/officeDocument/2006/relationships" xmlns:m="http://schemas.openxmlformats.org/officeDocument/2006/math" xmlns:v="urn:schemas-microsoft-com:vml" xmlns:wp14="http://schemas.microsoft.com/office/word/2010/wordprocessingDrawing" xmlns:wp="http://schemas.openxmlformats.org/drawingml/2006/wordprocessingDrawing" xmlns:w10="urn:schemas-microsoft-com:office:word" xmlns:w="http://schemas.openxmlformats.org/wordprocessingml/2006/main" xmlns:w14="http://schemas.microsoft.com/office/word/2010/wordml" xmlns:w15="http://schemas.microsoft.com/office/word/2012/wordml" xmlns:w16cex="http://schemas.microsoft.com/office/word/2018/wordml/cex" xmlns:w16cid="http://schemas.microsoft.com/office/word/2016/wordml/cid" xmlns:w16="http://schemas.microsoft.com/office/word/2018/wordml" xmlns:w16sdtdh="http://schemas.microsoft.com/office/word/2020/wordml/sdtdatahash" xmlns:w16se="http://schemas.microsoft.com/office/word/2015/wordml/symex" xmlns:wpg="http://schemas.microsoft.com/office/word/2010/wordprocessingGroup" xmlns:wpi="http://schemas.microsoft.com/office/word/2010/wordprocessingInk" xmlns:wne="http://schemas.microsoft.com/office/word/2006/wordml" xmlns:wps="http://schemas.microsoft.com/office/word/2010/wordprocessingShape" mc:Ignorable="w14 w15 w16se w16cid w16 w16cex w16sdtdh wp14">
   <w:body>
     <w:p>
       <w:pPr>
@@ -20,7 +20,13 @@
         <w:t>The Project is to create a Web Game online. It will include elements of standard RPG games combined with some fighting style elements. There will be enemies, PVP, tournaments, unique environments, loot, and quest rewards.</w:t>
       </w:r>
       <w:r>
-        <w:t xml:space="preserve"> The gameplay will focus heavily on long playtimes and progression loops, to try and keep audiences enjoyment.</w:t>
+        <w:t xml:space="preserve"> The gameplay will focus heavily on long playtimes and progression loops, to try and keep </w:t>
+      </w:r>
+      <w:r>
+        <w:t>audience’s</w:t>
+      </w:r>
+      <w:r>
+        <w:t xml:space="preserve"> enjoyment.</w:t>
       </w:r>
     </w:p>
     <w:p>
@@ -56,10 +62,10 @@
         <w:t xml:space="preserve"> </w:t>
       </w:r>
       <w:r>
-        <w:t>Lack</w:t>
-      </w:r>
-      <w:r>
-        <w:t xml:space="preserve"> of file management, means files can be somewhere there not supposed to be</w:t>
+        <w:t>Lack of file management</w:t>
+      </w:r>
+      <w:r>
+        <w:t xml:space="preserve"> means files can be somewhere there not supposed to be</w:t>
       </w:r>
       <w:r>
         <w:t>, t</w:t>
@@ -77,7 +83,15 @@
         <w:t xml:space="preserve"> </w:t>
       </w:r>
       <w:r>
-        <w:t>Backups and planning time properly will have to suffice in order to prevent these problems.</w:t>
+        <w:t xml:space="preserve">Backups and planning time properly will have to suffice </w:t>
+      </w:r>
+      <w:proofErr w:type="gramStart"/>
+      <w:r>
+        <w:t>in order to</w:t>
+      </w:r>
+      <w:proofErr w:type="gramEnd"/>
+      <w:r>
+        <w:t xml:space="preserve"> prevent these problems.</w:t>
       </w:r>
     </w:p>
     <w:p>
@@ -98,8 +112,6 @@
         </w:rPr>
         <w:t>s</w:t>
       </w:r>
-      <w:bookmarkStart w:id="0" w:name="_GoBack"/>
-      <w:bookmarkEnd w:id="0"/>
     </w:p>
     <w:p>
       <w:r>
@@ -114,7 +126,15 @@
         <w:t>opment to increase due to more</w:t>
       </w:r>
       <w:r>
-        <w:t xml:space="preserve"> feedback. This is why I will focus heavily on the gameplay as this will be the section most interesting.  </w:t>
+        <w:t xml:space="preserve"> feedback. </w:t>
+      </w:r>
+      <w:proofErr w:type="gramStart"/>
+      <w:r>
+        <w:t>This is why</w:t>
+      </w:r>
+      <w:proofErr w:type="gramEnd"/>
+      <w:r>
+        <w:t xml:space="preserve"> I will focus heavily on the gameplay as this will be the section most interesting.  </w:t>
       </w:r>
     </w:p>
     <w:p>
@@ -144,10 +164,18 @@
         <w:t xml:space="preserve"> </w:t>
       </w:r>
       <w:r>
-        <w:t xml:space="preserve">Further research will be required to better target the audience, </w:t>
-      </w:r>
-      <w:r>
-        <w:t>and find out how to better pursue this goal.</w:t>
+        <w:t xml:space="preserve">Further research will be required to better target the </w:t>
+      </w:r>
+      <w:proofErr w:type="gramStart"/>
+      <w:r>
+        <w:t xml:space="preserve">audience, </w:t>
+      </w:r>
+      <w:r>
+        <w:t>and</w:t>
+      </w:r>
+      <w:proofErr w:type="gramEnd"/>
+      <w:r>
+        <w:t xml:space="preserve"> find out how to better pursue this goal.</w:t>
       </w:r>
     </w:p>
     <w:p>
@@ -188,11 +216,6 @@
       </w:r>
     </w:p>
     <w:p>
-      <w:pPr>
-        <w:rPr>
-          <w:b/>
-        </w:rPr>
-      </w:pPr>
       <w:r>
         <w:rPr>
           <w:b/>
@@ -202,7 +225,7 @@
     </w:p>
     <w:p>
       <w:r>
-        <w:t>Will balancing tournaments be good for gameplay satisfaction? Will players want to use OP gear, or hate other using it more?</w:t>
+        <w:t>How do you manage multiplayer?</w:t>
       </w:r>
     </w:p>
     <w:p>
@@ -217,7 +240,15 @@
     </w:p>
     <w:p>
       <w:r>
-        <w:t>How do you keep players interested for longer</w:t>
+        <w:t xml:space="preserve">How do you keep players </w:t>
+      </w:r>
+      <w:proofErr w:type="gramStart"/>
+      <w:r>
+        <w:t>interested for</w:t>
+      </w:r>
+      <w:proofErr w:type="gramEnd"/>
+      <w:r>
+        <w:t xml:space="preserve"> longer</w:t>
       </w:r>
       <w:r>
         <w:t>, and are</w:t>
@@ -235,6 +266,9 @@
     <w:p>
       <w:r>
         <w:t xml:space="preserve"> </w:t>
+      </w:r>
+      <w:r>
+        <w:t>How might a game be implemented to a website?</w:t>
       </w:r>
     </w:p>
     <w:p/>
@@ -252,7 +286,7 @@
 </file>
 
 <file path=word/styles.xml><?xml version="1.0" encoding="utf-8"?>
-<w:styles xmlns:mc="http://schemas.openxmlformats.org/markup-compatibility/2006" xmlns:r="http://schemas.openxmlformats.org/officeDocument/2006/relationships" xmlns:w="http://schemas.openxmlformats.org/wordprocessingml/2006/main" xmlns:w14="http://schemas.microsoft.com/office/word/2010/wordml" xmlns:w15="http://schemas.microsoft.com/office/word/2012/wordml" xmlns:w16se="http://schemas.microsoft.com/office/word/2015/wordml/symex" mc:Ignorable="w14 w15 w16se">
+<w:styles xmlns:mc="http://schemas.openxmlformats.org/markup-compatibility/2006" xmlns:r="http://schemas.openxmlformats.org/officeDocument/2006/relationships" xmlns:w="http://schemas.openxmlformats.org/wordprocessingml/2006/main" xmlns:w14="http://schemas.microsoft.com/office/word/2010/wordml" xmlns:w15="http://schemas.microsoft.com/office/word/2012/wordml" xmlns:w16cex="http://schemas.microsoft.com/office/word/2018/wordml/cex" xmlns:w16cid="http://schemas.microsoft.com/office/word/2016/wordml/cid" xmlns:w16="http://schemas.microsoft.com/office/word/2018/wordml" xmlns:w16sdtdh="http://schemas.microsoft.com/office/word/2020/wordml/sdtdatahash" xmlns:w16se="http://schemas.microsoft.com/office/word/2015/wordml/symex" mc:Ignorable="w14 w15 w16se w16cid w16 w16cex w16sdtdh">
   <w:docDefaults>
     <w:rPrDefault>
       <w:rPr>
@@ -268,7 +302,7 @@
       </w:pPr>
     </w:pPrDefault>
   </w:docDefaults>
-  <w:latentStyles w:defLockedState="0" w:defUIPriority="99" w:defSemiHidden="0" w:defUnhideWhenUsed="0" w:defQFormat="0" w:count="371">
+  <w:latentStyles w:defLockedState="0" w:defUIPriority="99" w:defSemiHidden="0" w:defUnhideWhenUsed="0" w:defQFormat="0" w:count="376">
     <w:lsdException w:name="Normal" w:uiPriority="0" w:qFormat="1"/>
     <w:lsdException w:name="heading 1" w:uiPriority="9" w:qFormat="1"/>
     <w:lsdException w:name="heading 2" w:semiHidden="1" w:uiPriority="9" w:unhideWhenUsed="1" w:qFormat="1"/>
@@ -640,6 +674,11 @@
     <w:lsdException w:name="List Table 5 Dark Accent 6" w:uiPriority="50"/>
     <w:lsdException w:name="List Table 6 Colorful Accent 6" w:uiPriority="51"/>
     <w:lsdException w:name="List Table 7 Colorful Accent 6" w:uiPriority="52"/>
+    <w:lsdException w:name="Mention" w:semiHidden="1" w:unhideWhenUsed="1"/>
+    <w:lsdException w:name="Smart Hyperlink" w:semiHidden="1" w:unhideWhenUsed="1"/>
+    <w:lsdException w:name="Hashtag" w:semiHidden="1" w:unhideWhenUsed="1"/>
+    <w:lsdException w:name="Unresolved Mention" w:semiHidden="1" w:unhideWhenUsed="1"/>
+    <w:lsdException w:name="Smart Link" w:semiHidden="1" w:unhideWhenUsed="1"/>
   </w:latentStyles>
   <w:style w:type="paragraph" w:default="1" w:styleId="Normal">
     <w:name w:val="Normal"/>

</xml_diff>